<commit_message>
last phase 1 commit
</commit_message>
<xml_diff>
--- a/Documentation.docx
+++ b/Documentation.docx
@@ -56,6 +56,28 @@
         <w:rPr>
           <w:b/>
         </w:rPr>
+        <w:t xml:space="preserve">commit id: </w:t>
+      </w:r>
+      <w:bookmarkStart w:id="0" w:name="_GoBack"/>
+      <w:bookmarkEnd w:id="0"/>
+    </w:p>
+    <w:p>
+      <w:pPr>
+        <w:rPr>
+          <w:b/>
+        </w:rPr>
+      </w:pPr>
+    </w:p>
+    <w:p>
+      <w:pPr>
+        <w:rPr>
+          <w:b/>
+        </w:rPr>
+      </w:pPr>
+      <w:r>
+        <w:rPr>
+          <w:b/>
+        </w:rPr>
         <w:t>Summary</w:t>
       </w:r>
     </w:p>
@@ -181,14 +203,11 @@
         <w:rPr>
           <w:u w:val="single"/>
         </w:rPr>
+        <w:lastRenderedPageBreak/>
         <w:t>Process</w:t>
       </w:r>
       <w:r>
-        <w:t xml:space="preserve">: Process component and all the following components below will be manipulated by objects of their class type. As an example, object named process of Process type is created in Main.java and is used to call methods from Process.java. The methods called from Process.java will be used to manipulate the </w:t>
-      </w:r>
-      <w:r>
-        <w:lastRenderedPageBreak/>
-        <w:t xml:space="preserve">process object as a simulation of what would happen to a real process and processor in an actual operating system environment. When process is created from template, process object will give process operations random cycle lengths decided by method </w:t>
+        <w:t xml:space="preserve">: Process component and all the following components below will be manipulated by objects of their class type. As an example, object named process of Process type is created in Main.java and is used to call methods from Process.java. The methods called from Process.java will be used to manipulate the process object as a simulation of what would happen to a real process and processor in an actual operating system environment. When process is created from template, process object will give process operations random cycle lengths decided by method </w:t>
       </w:r>
       <w:proofErr w:type="spellStart"/>
       <w:proofErr w:type="gramStart"/>
@@ -294,10 +313,7 @@
       </w:r>
     </w:p>
     <w:p/>
-    <w:p>
-      <w:bookmarkStart w:id="0" w:name="_GoBack"/>
-      <w:bookmarkEnd w:id="0"/>
-    </w:p>
+    <w:p/>
     <w:sectPr>
       <w:pgSz w:w="12240" w:h="15840"/>
       <w:pgMar w:top="1440" w:right="1440" w:bottom="1440" w:left="1440" w:header="720" w:footer="720" w:gutter="0"/>

</xml_diff>

<commit_message>
added memory to Process.java, added memory sizes to each template, loading templates subtracts their memory requirements from total memory
</commit_message>
<xml_diff>
--- a/Documentation.docx
+++ b/Documentation.docx
@@ -12,33 +12,17 @@
         <w:rPr>
           <w:b/>
         </w:rPr>
-        <w:fldChar w:fldCharType="begin"/>
-      </w:r>
-      <w:r>
-        <w:rPr>
-          <w:b/>
-        </w:rPr>
-        <w:instrText xml:space="preserve"> HYPERLINK "https://github.com/saehaana/cmsc312" </w:instrText>
-      </w:r>
-      <w:r>
-        <w:rPr>
-          <w:b/>
-        </w:rPr>
-        <w:fldChar w:fldCharType="separate"/>
-      </w:r>
-      <w:r>
-        <w:rPr>
-          <w:rStyle w:val="Hyperlink"/>
-          <w:b/>
-        </w:rPr>
-        <w:t>https://github.com/saehaana/cmsc312</w:t>
-      </w:r>
-      <w:r>
-        <w:rPr>
-          <w:b/>
-        </w:rPr>
-        <w:fldChar w:fldCharType="end"/>
-      </w:r>
+        <w:t xml:space="preserve">Repository: </w:t>
+      </w:r>
+      <w:hyperlink r:id="rId6" w:history="1">
+        <w:r>
+          <w:rPr>
+            <w:rStyle w:val="Hyperlink"/>
+            <w:b/>
+          </w:rPr>
+          <w:t>https://github.com/saehaana/cmsc312</w:t>
+        </w:r>
+      </w:hyperlink>
       <w:r>
         <w:rPr>
           <w:b/>
@@ -57,17 +41,155 @@
           <w:b/>
         </w:rPr>
         <w:t xml:space="preserve">commit id: </w:t>
+      </w:r>
+      <w:r>
+        <w:rPr>
+          <w:b/>
+        </w:rPr>
+        <w:t>315188b1b772e4f1776bfe859e2d425890681182</w:t>
+      </w:r>
+    </w:p>
+    <w:p>
+      <w:pPr>
+        <w:rPr>
+          <w:b/>
+        </w:rPr>
+      </w:pPr>
+    </w:p>
+    <w:p>
+      <w:pPr>
+        <w:rPr>
+          <w:b/>
+        </w:rPr>
+      </w:pPr>
+      <w:r>
+        <w:rPr>
+          <w:b/>
+        </w:rPr>
+        <w:t>Summary</w:t>
+      </w:r>
+    </w:p>
+    <w:p>
+      <w:r>
+        <w:t>This is a semester long project where students are to simulate an operating system by means of a program. Done in any language of choosing, the operating system simulator was worked on in three phases and consisted of four main components.</w:t>
+      </w:r>
+    </w:p>
+    <w:p/>
+    <w:p>
+      <w:r>
+        <w:t>Phase 1 - Process Management: Handling of all resource allocation and scheduling; anything related to CPU and its processes.</w:t>
+      </w:r>
+    </w:p>
+    <w:p>
+      <w:r>
+        <w:t>Phase 2 - Memory Management: Handling of all memory allocation and deallocation associated with process operations.</w:t>
+      </w:r>
+    </w:p>
+    <w:p>
+      <w:r>
+        <w:t xml:space="preserve">Phase 3 - Bonus components and GUI: GUI will be implementation of a front end system using </w:t>
+      </w:r>
+      <w:proofErr w:type="spellStart"/>
+      <w:r>
+        <w:t>javaFX</w:t>
+      </w:r>
+      <w:proofErr w:type="spellEnd"/>
+      <w:r>
+        <w:t xml:space="preserve"> rather than console based print statements used in phase 1 and 2. </w:t>
+      </w:r>
+    </w:p>
+    <w:p/>
+    <w:p>
+      <w:pPr>
+        <w:rPr>
+          <w:b/>
+        </w:rPr>
+      </w:pPr>
+      <w:r>
+        <w:rPr>
+          <w:b/>
+        </w:rPr>
+        <w:t>How to Run</w:t>
+      </w:r>
+    </w:p>
+    <w:p>
+      <w:r>
+        <w:t xml:space="preserve">The OS simulator was created using IntelliJ IDE and as of right now there is no executable. So the only way to run the program is to </w:t>
+      </w:r>
+      <w:r>
+        <w:rPr>
+          <w:b/>
+        </w:rPr>
+        <w:t>save all files to a folder and execute Main.java from within the IDE</w:t>
+      </w:r>
+      <w:r>
+        <w:t xml:space="preserve">. One thing to note is the inclusion of the </w:t>
+      </w:r>
+      <w:proofErr w:type="spellStart"/>
+      <w:r>
+        <w:t>BufferedReader</w:t>
+      </w:r>
+      <w:proofErr w:type="spellEnd"/>
+      <w:r>
+        <w:t xml:space="preserve"> class to read text from specified templates/program files. </w:t>
+      </w:r>
+      <w:r>
+        <w:rPr>
+          <w:b/>
+        </w:rPr>
+        <w:t>Your version of the OS simulator will not run correctly if you do not change the file paths of the templates to your download's directory</w:t>
+      </w:r>
+      <w:r>
+        <w:t xml:space="preserve">. If you do not change the file path directory, </w:t>
+      </w:r>
+      <w:proofErr w:type="spellStart"/>
+      <w:r>
+        <w:t>BufferedReader</w:t>
+      </w:r>
+      <w:proofErr w:type="spellEnd"/>
+      <w:r>
+        <w:t xml:space="preserve"> will not be able to read correctly and therefore processes and their associated operations cannot be properly set. </w:t>
+      </w:r>
+    </w:p>
+    <w:p>
+      <w:r>
+        <w:t>Once OS simulator has been launched, terminal UI will appear indicating to enter numbers and keywords corresponding to certain functions of the program.</w:t>
+      </w:r>
+    </w:p>
+    <w:p>
+      <w:r>
+        <w:t xml:space="preserve">**view readme within repo if additional </w:t>
+      </w:r>
+      <w:r>
+        <w:t>instructions</w:t>
+      </w:r>
+      <w:r>
+        <w:t xml:space="preserve"> needed</w:t>
       </w:r>
       <w:bookmarkStart w:id="0" w:name="_GoBack"/>
       <w:bookmarkEnd w:id="0"/>
     </w:p>
+    <w:p/>
     <w:p>
       <w:pPr>
         <w:rPr>
           <w:b/>
         </w:rPr>
       </w:pPr>
-    </w:p>
+      <w:r>
+        <w:rPr>
+          <w:b/>
+        </w:rPr>
+        <w:t>Implemented Solutions</w:t>
+      </w:r>
+    </w:p>
+    <w:p>
+      <w:r>
+        <w:t>To simulate an operating system and its components, the idea of separate java files working together was an ideal approach. Code was encapsulated into separate classes and represented by names such as PCB, Processor, Scheduler, etc. Each class had their own setter and getter methods which was used to manipulate their class's object(s) and return certain I/O.</w:t>
+      </w:r>
+    </w:p>
+    <w:p/>
+    <w:p/>
     <w:p>
       <w:pPr>
         <w:rPr>
@@ -78,112 +200,7 @@
         <w:rPr>
           <w:b/>
         </w:rPr>
-        <w:t>Summary</w:t>
-      </w:r>
-    </w:p>
-    <w:p>
-      <w:r>
-        <w:t>This is a semester long project where students are to simulate an operating system by means of a program. Done in any language of choosing, the operating system simulator was worked on in three phases and consisted of four main components.</w:t>
-      </w:r>
-    </w:p>
-    <w:p/>
-    <w:p>
-      <w:r>
-        <w:t>Phase 1 - Process Management: Handling of all resource allocation and scheduling; anything related to CPU and its processes.</w:t>
-      </w:r>
-    </w:p>
-    <w:p>
-      <w:r>
-        <w:t>Phase 2 - Memory Management: Handling of all memory allocation and deallocation associated with process operations.</w:t>
-      </w:r>
-    </w:p>
-    <w:p>
-      <w:r>
-        <w:t xml:space="preserve">Phase 3 - Bonus components and GUI: GUI will be implementation of a front end system using </w:t>
-      </w:r>
-      <w:proofErr w:type="spellStart"/>
-      <w:r>
-        <w:t>javaFX</w:t>
-      </w:r>
-      <w:proofErr w:type="spellEnd"/>
-      <w:r>
-        <w:t xml:space="preserve"> rather than console based print statements used in phase 1 and 2. </w:t>
-      </w:r>
-    </w:p>
-    <w:p/>
-    <w:p>
-      <w:pPr>
-        <w:rPr>
-          <w:b/>
-        </w:rPr>
-      </w:pPr>
-      <w:r>
-        <w:rPr>
-          <w:b/>
-        </w:rPr>
-        <w:t>How to Run</w:t>
-      </w:r>
-    </w:p>
-    <w:p>
-      <w:r>
-        <w:t xml:space="preserve">The OS simulator was created using IntelliJ IDE and as of right now there is no executable. So the only way to run the program is to save all files to a folder and execute Main.java from within the IDE. One thing to note is the inclusion of the </w:t>
-      </w:r>
-      <w:proofErr w:type="spellStart"/>
-      <w:r>
-        <w:t>BufferedReader</w:t>
-      </w:r>
-      <w:proofErr w:type="spellEnd"/>
-      <w:r>
-        <w:t xml:space="preserve"> class to read text from specified templates/program files. </w:t>
-      </w:r>
-      <w:r>
-        <w:rPr>
-          <w:b/>
-        </w:rPr>
-        <w:t>Your version of the OS simulator will not run correctly if you do not change the file paths of the templates to your download's directory</w:t>
-      </w:r>
-      <w:r>
-        <w:t xml:space="preserve">. If you do not change the file path directory, </w:t>
-      </w:r>
-      <w:proofErr w:type="spellStart"/>
-      <w:r>
-        <w:t>BufferedReader</w:t>
-      </w:r>
-      <w:proofErr w:type="spellEnd"/>
-      <w:r>
-        <w:t xml:space="preserve"> will not be able to read correctly and therefore processes and their associated operations cannot be properly set. </w:t>
-      </w:r>
-    </w:p>
-    <w:p/>
-    <w:p>
-      <w:pPr>
-        <w:rPr>
-          <w:b/>
-        </w:rPr>
-      </w:pPr>
-      <w:r>
-        <w:rPr>
-          <w:b/>
-        </w:rPr>
-        <w:t>Implemented Solutions</w:t>
-      </w:r>
-    </w:p>
-    <w:p>
-      <w:r>
-        <w:t>To simulate an operating system and its components, the idea of separate java files working together was an ideal approach. Code was encapsulated into separate classes and represented by names such as PCB, Processor, Scheduler, etc. Each class had their own setter and getter methods which was used to manipulate their class's object(s) and return certain I/O.</w:t>
-      </w:r>
-    </w:p>
-    <w:p/>
-    <w:p>
-      <w:pPr>
-        <w:rPr>
-          <w:b/>
-        </w:rPr>
-      </w:pPr>
-      <w:r>
-        <w:rPr>
-          <w:b/>
-        </w:rPr>
+        <w:lastRenderedPageBreak/>
         <w:t>Components</w:t>
       </w:r>
     </w:p>
@@ -203,7 +220,6 @@
         <w:rPr>
           <w:u w:val="single"/>
         </w:rPr>
-        <w:lastRenderedPageBreak/>
         <w:t>Process</w:t>
       </w:r>
       <w:r>
@@ -257,7 +273,13 @@
         <w:t>Scheduler</w:t>
       </w:r>
       <w:r>
-        <w:t xml:space="preserve">: The first scheduling algorithm used is the Round Robin (RR) approach. This simulator's RR contains a time quantum of q. Once the first process enters the queue, the scheduler will execute the process for </w:t>
+        <w:t>: The first scheduling algorithm used is the Round Robin (RR) approach. This simulator's RR contains a time quantum of q</w:t>
+      </w:r>
+      <w:r>
+        <w:t xml:space="preserve"> (equal to ~75% greater than most CPU bursts)</w:t>
+      </w:r>
+      <w:r>
+        <w:t xml:space="preserve">. Once the first process enters the queue, the scheduler will execute the process for </w:t>
       </w:r>
       <w:proofErr w:type="gramStart"/>
       <w:r>
@@ -286,6 +308,45 @@
       </w:r>
       <w:r>
         <w:t>: Will also include critical section resolving scheme. This component ensures that shared resources are to be accessed by one process at a time. If one process is executing, then others have to wait to execute in their own critical sections.</w:t>
+      </w:r>
+      <w:r>
+        <w:t xml:space="preserve"> Indicated by keywords “CRIT_START” and “CRIT_END” within all templates, </w:t>
+      </w:r>
+      <w:proofErr w:type="spellStart"/>
+      <w:r>
+        <w:t>crit_start</w:t>
+      </w:r>
+      <w:proofErr w:type="spellEnd"/>
+      <w:r>
+        <w:t xml:space="preserve"> will tell program process to acquire semaphore (imitation lock) and simulate manipulating a </w:t>
+      </w:r>
+      <w:r>
+        <w:t xml:space="preserve">shared </w:t>
+      </w:r>
+      <w:r>
+        <w:t xml:space="preserve">resource by incrementing </w:t>
+      </w:r>
+      <w:proofErr w:type="spellStart"/>
+      <w:r>
+        <w:t>Process.resource</w:t>
+      </w:r>
+      <w:proofErr w:type="spellEnd"/>
+      <w:r>
+        <w:t xml:space="preserve">, with </w:t>
+      </w:r>
+      <w:proofErr w:type="spellStart"/>
+      <w:r>
+        <w:t>crit_end</w:t>
+      </w:r>
+      <w:proofErr w:type="spellEnd"/>
+      <w:r>
+        <w:t xml:space="preserve"> releasing the semaphore.</w:t>
+      </w:r>
+      <w:r>
+        <w:t xml:space="preserve"> Current implementation of critical section is incomplete as multithreading has not been introduced into the OS simulator until phase 2 begins.</w:t>
+      </w:r>
+      <w:r>
+        <w:t xml:space="preserve"> </w:t>
       </w:r>
     </w:p>
     <w:p/>
@@ -315,6 +376,7 @@
     <w:p/>
     <w:p/>
     <w:sectPr>
+      <w:headerReference w:type="default" r:id="rId7"/>
       <w:pgSz w:w="12240" w:h="15840"/>
       <w:pgMar w:top="1440" w:right="1440" w:bottom="1440" w:left="1440" w:header="720" w:footer="720" w:gutter="0"/>
       <w:cols w:space="720"/>
@@ -322,6 +384,78 @@
     </w:sectPr>
   </w:body>
 </w:document>
+</file>
+
+<file path=word/endnotes.xml><?xml version="1.0" encoding="utf-8"?>
+<w:endnotes xmlns:wpc="http://schemas.microsoft.com/office/word/2010/wordprocessingCanvas" xmlns:cx="http://schemas.microsoft.com/office/drawing/2014/chartex" xmlns:mc="http://schemas.openxmlformats.org/markup-compatibility/2006" xmlns:o="urn:schemas-microsoft-com:office:office" xmlns:r="http://schemas.openxmlformats.org/officeDocument/2006/relationships" xmlns:m="http://schemas.openxmlformats.org/officeDocument/2006/math" xmlns:v="urn:schemas-microsoft-com:vml" xmlns:wp14="http://schemas.microsoft.com/office/word/2010/wordprocessingDrawing" xmlns:wp="http://schemas.openxmlformats.org/drawingml/2006/wordprocessingDrawing" xmlns:w10="urn:schemas-microsoft-com:office:word" xmlns:w="http://schemas.openxmlformats.org/wordprocessingml/2006/main" xmlns:w14="http://schemas.microsoft.com/office/word/2010/wordml" xmlns:w15="http://schemas.microsoft.com/office/word/2012/wordml" xmlns:w16se="http://schemas.microsoft.com/office/word/2015/wordml/symex" xmlns:wpg="http://schemas.microsoft.com/office/word/2010/wordprocessingGroup" xmlns:wpi="http://schemas.microsoft.com/office/word/2010/wordprocessingInk" xmlns:wne="http://schemas.microsoft.com/office/word/2006/wordml" xmlns:wps="http://schemas.microsoft.com/office/word/2010/wordprocessingShape" mc:Ignorable="w14 w15 w16se wp14">
+  <w:endnote w:type="separator" w:id="-1">
+    <w:p>
+      <w:pPr>
+        <w:spacing w:after="0" w:line="240" w:lineRule="auto"/>
+      </w:pPr>
+      <w:r>
+        <w:separator/>
+      </w:r>
+    </w:p>
+  </w:endnote>
+  <w:endnote w:type="continuationSeparator" w:id="0">
+    <w:p>
+      <w:pPr>
+        <w:spacing w:after="0" w:line="240" w:lineRule="auto"/>
+      </w:pPr>
+      <w:r>
+        <w:continuationSeparator/>
+      </w:r>
+    </w:p>
+  </w:endnote>
+</w:endnotes>
+</file>
+
+<file path=word/footnotes.xml><?xml version="1.0" encoding="utf-8"?>
+<w:footnotes xmlns:wpc="http://schemas.microsoft.com/office/word/2010/wordprocessingCanvas" xmlns:cx="http://schemas.microsoft.com/office/drawing/2014/chartex" xmlns:mc="http://schemas.openxmlformats.org/markup-compatibility/2006" xmlns:o="urn:schemas-microsoft-com:office:office" xmlns:r="http://schemas.openxmlformats.org/officeDocument/2006/relationships" xmlns:m="http://schemas.openxmlformats.org/officeDocument/2006/math" xmlns:v="urn:schemas-microsoft-com:vml" xmlns:wp14="http://schemas.microsoft.com/office/word/2010/wordprocessingDrawing" xmlns:wp="http://schemas.openxmlformats.org/drawingml/2006/wordprocessingDrawing" xmlns:w10="urn:schemas-microsoft-com:office:word" xmlns:w="http://schemas.openxmlformats.org/wordprocessingml/2006/main" xmlns:w14="http://schemas.microsoft.com/office/word/2010/wordml" xmlns:w15="http://schemas.microsoft.com/office/word/2012/wordml" xmlns:w16se="http://schemas.microsoft.com/office/word/2015/wordml/symex" xmlns:wpg="http://schemas.microsoft.com/office/word/2010/wordprocessingGroup" xmlns:wpi="http://schemas.microsoft.com/office/word/2010/wordprocessingInk" xmlns:wne="http://schemas.microsoft.com/office/word/2006/wordml" xmlns:wps="http://schemas.microsoft.com/office/word/2010/wordprocessingShape" mc:Ignorable="w14 w15 w16se wp14">
+  <w:footnote w:type="separator" w:id="-1">
+    <w:p>
+      <w:pPr>
+        <w:spacing w:after="0" w:line="240" w:lineRule="auto"/>
+      </w:pPr>
+      <w:r>
+        <w:separator/>
+      </w:r>
+    </w:p>
+  </w:footnote>
+  <w:footnote w:type="continuationSeparator" w:id="0">
+    <w:p>
+      <w:pPr>
+        <w:spacing w:after="0" w:line="240" w:lineRule="auto"/>
+      </w:pPr>
+      <w:r>
+        <w:continuationSeparator/>
+      </w:r>
+    </w:p>
+  </w:footnote>
+</w:footnotes>
+</file>
+
+<file path=word/header1.xml><?xml version="1.0" encoding="utf-8"?>
+<w:hdr xmlns:wpc="http://schemas.microsoft.com/office/word/2010/wordprocessingCanvas" xmlns:cx="http://schemas.microsoft.com/office/drawing/2014/chartex" xmlns:mc="http://schemas.openxmlformats.org/markup-compatibility/2006" xmlns:o="urn:schemas-microsoft-com:office:office" xmlns:r="http://schemas.openxmlformats.org/officeDocument/2006/relationships" xmlns:m="http://schemas.openxmlformats.org/officeDocument/2006/math" xmlns:v="urn:schemas-microsoft-com:vml" xmlns:wp14="http://schemas.microsoft.com/office/word/2010/wordprocessingDrawing" xmlns:wp="http://schemas.openxmlformats.org/drawingml/2006/wordprocessingDrawing" xmlns:w10="urn:schemas-microsoft-com:office:word" xmlns:w="http://schemas.openxmlformats.org/wordprocessingml/2006/main" xmlns:w14="http://schemas.microsoft.com/office/word/2010/wordml" xmlns:w15="http://schemas.microsoft.com/office/word/2012/wordml" xmlns:w16se="http://schemas.microsoft.com/office/word/2015/wordml/symex" xmlns:wpg="http://schemas.microsoft.com/office/word/2010/wordprocessingGroup" xmlns:wpi="http://schemas.microsoft.com/office/word/2010/wordprocessingInk" xmlns:wne="http://schemas.microsoft.com/office/word/2006/wordml" xmlns:wps="http://schemas.microsoft.com/office/word/2010/wordprocessingShape" mc:Ignorable="w14 w15 w16se wp14">
+  <w:p>
+    <w:pPr>
+      <w:pStyle w:val="Header"/>
+    </w:pPr>
+    <w:proofErr w:type="spellStart"/>
+    <w:r>
+      <w:t>Ausawin</w:t>
+    </w:r>
+    <w:proofErr w:type="spellEnd"/>
+    <w:r>
+      <w:t xml:space="preserve"> Saehaan</w:t>
+    </w:r>
+    <w:r>
+      <w:br/>
+      <w:t>V00797462</w:t>
+    </w:r>
+  </w:p>
+</w:hdr>
 </file>
 
 <file path=word/styles.xml><?xml version="1.0" encoding="utf-8"?>
@@ -753,13 +887,56 @@
     <w:name w:val="Hyperlink"/>
     <w:basedOn w:val="DefaultParagraphFont"/>
     <w:uiPriority w:val="99"/>
-    <w:semiHidden/>
     <w:unhideWhenUsed/>
     <w:rsid w:val="001C5EB9"/>
     <w:rPr>
       <w:color w:val="0563C1" w:themeColor="hyperlink"/>
       <w:u w:val="single"/>
     </w:rPr>
+  </w:style>
+  <w:style w:type="paragraph" w:styleId="Header">
+    <w:name w:val="header"/>
+    <w:basedOn w:val="Normal"/>
+    <w:link w:val="HeaderChar"/>
+    <w:uiPriority w:val="99"/>
+    <w:unhideWhenUsed/>
+    <w:rsid w:val="00D76B34"/>
+    <w:pPr>
+      <w:tabs>
+        <w:tab w:val="center" w:pos="4680"/>
+        <w:tab w:val="right" w:pos="9360"/>
+      </w:tabs>
+      <w:spacing w:after="0" w:line="240" w:lineRule="auto"/>
+    </w:pPr>
+  </w:style>
+  <w:style w:type="character" w:customStyle="1" w:styleId="HeaderChar">
+    <w:name w:val="Header Char"/>
+    <w:basedOn w:val="DefaultParagraphFont"/>
+    <w:link w:val="Header"/>
+    <w:uiPriority w:val="99"/>
+    <w:rsid w:val="00D76B34"/>
+  </w:style>
+  <w:style w:type="paragraph" w:styleId="Footer">
+    <w:name w:val="footer"/>
+    <w:basedOn w:val="Normal"/>
+    <w:link w:val="FooterChar"/>
+    <w:uiPriority w:val="99"/>
+    <w:unhideWhenUsed/>
+    <w:rsid w:val="00D76B34"/>
+    <w:pPr>
+      <w:tabs>
+        <w:tab w:val="center" w:pos="4680"/>
+        <w:tab w:val="right" w:pos="9360"/>
+      </w:tabs>
+      <w:spacing w:after="0" w:line="240" w:lineRule="auto"/>
+    </w:pPr>
+  </w:style>
+  <w:style w:type="character" w:customStyle="1" w:styleId="FooterChar">
+    <w:name w:val="Footer Char"/>
+    <w:basedOn w:val="DefaultParagraphFont"/>
+    <w:link w:val="Footer"/>
+    <w:uiPriority w:val="99"/>
+    <w:rsid w:val="00D76B34"/>
   </w:style>
 </w:styles>
 </file>

</xml_diff>